<commit_message>
equipment parts merge into
</commit_message>
<xml_diff>
--- a/战场兄弟无尽mod设计文档.docx
+++ b/战场兄弟无尽mod设计文档.docx
@@ -15791,23 +15791,7 @@
         <w:rPr>
           <w:rFonts w:hint="eastAsia"/>
         </w:rPr>
-        <w:t>双手斧—力破千军（Breaking through a thousand armies）：“分裂人”对身体和头同时造成100%的伤害，每损失15%生命值，获得相当于1级士气的增益效果，同时提升旋风斩旋转次数1次。每次攻击都会附带一次劈盾效果。</w:t>
-      </w:r>
-    </w:p>
-    <w:p>
-      <w:pPr>
-        <w:pStyle w:val="15"/>
-        <w:numPr>
-          <w:ilvl w:val="0"/>
-          <w:numId w:val="40"/>
-        </w:numPr>
-        <w:ind w:firstLineChars="0"/>
-      </w:pPr>
-      <w:r>
-        <w:rPr>
-          <w:rFonts w:hint="eastAsia"/>
-        </w:rPr>
-        <w:t>双手连枷—迎头痛击（Give Someone Bloody Kno</w:t>
+        <w:t>双手斧—力破千军（Breaking through a thousand armies）：“分裂人”对身体和头同时造成100%的伤害，每损失15%生命值，获得相当于</w:t>
       </w:r>
       <w:bookmarkStart w:id="4" w:name="_GoBack"/>
       <w:bookmarkEnd w:id="4"/>
@@ -15815,7 +15799,36 @@
         <w:rPr>
           <w:rFonts w:hint="eastAsia"/>
         </w:rPr>
-        <w:t>ck）：必定爆头，必定茫然+眩晕。若存在头盔，必定造成重度脑震荡(精英轻度，首领无效)。若无头盔，造成5倍伤害。</w:t>
+        <w:t>1级士气的增益效果，同时提升旋风斩旋转次数1次。每次攻击都会附带一次劈盾效果。</w:t>
+      </w:r>
+    </w:p>
+    <w:p>
+      <w:pPr>
+        <w:pStyle w:val="15"/>
+        <w:numPr>
+          <w:ilvl w:val="0"/>
+          <w:numId w:val="40"/>
+        </w:numPr>
+        <w:ind w:firstLineChars="0"/>
+      </w:pPr>
+      <w:r>
+        <w:rPr>
+          <w:rFonts w:hint="eastAsia"/>
+        </w:rPr>
+        <w:t>双手连枷—迎头痛击（Give Someone Bloody Knock）：必定爆头，必定茫然+眩晕。若存在头盔，必定造成</w:t>
+      </w:r>
+      <w:r>
+        <w:rPr>
+          <w:rFonts w:hint="eastAsia"/>
+          <w:lang w:val="en-US" w:eastAsia="zh-CN"/>
+        </w:rPr>
+        <w:t>脑震荡，再次命中会加深脑震荡效果</w:t>
+      </w:r>
+      <w:r>
+        <w:rPr>
+          <w:rFonts w:hint="eastAsia"/>
+        </w:rPr>
+        <w:t>。若无头盔，造成5倍伤害。</w:t>
       </w:r>
     </w:p>
     <w:p>
@@ -15926,10 +15939,17 @@
         <w:rPr>
           <w:rFonts w:hint="eastAsia"/>
         </w:rPr>
-        <w:t>击杀敌人可获得对应品阶的装备精华以及1</w:t>
-      </w:r>
-      <w:r>
-        <w:t>0%</w:t>
+        <w:t>击杀敌人可获得对应品阶的装备精华以及</w:t>
+      </w:r>
+      <w:r>
+        <w:rPr>
+          <w:rFonts w:hint="eastAsia"/>
+          <w:lang w:val="en-US" w:eastAsia="zh-CN"/>
+        </w:rPr>
+        <w:t>33</w:t>
+      </w:r>
+      <w:r>
+        <w:t>%</w:t>
       </w:r>
       <w:r>
         <w:rPr>
@@ -15967,7 +15987,22 @@
                 <w:rPr>
                   <w:rFonts w:ascii="Cambria Math" w:hAnsi="Cambria Math"/>
                 </w:rPr>
-                <m:t>1.1</m:t>
+                <m:t>(1+0.04∗</m:t>
+              </m:r>
+              <m:r>
+                <m:rPr/>
+                <w:rPr>
+                  <w:rFonts w:hint="eastAsia" w:ascii="Cambria Math" w:hAnsi="Cambria Math"/>
+                  <w:lang w:val="en-US" w:eastAsia="zh-CN"/>
+                </w:rPr>
+                <m:t>角色</m:t>
+              </m:r>
+              <m:r>
+                <m:rPr/>
+                <w:rPr>
+                  <w:rFonts w:ascii="Cambria Math" w:hAnsi="Cambria Math"/>
+                </w:rPr>
+                <m:t>等级)</m:t>
               </m:r>
               <m:ctrlPr>
                 <w:rPr>
@@ -15980,9 +16015,10 @@
               <m:r>
                 <m:rPr/>
                 <w:rPr>
-                  <w:rFonts w:hint="eastAsia" w:ascii="Cambria Math" w:hAnsi="Cambria Math"/>
+                  <w:rFonts w:hint="default" w:ascii="Cambria Math" w:hAnsi="Cambria Math"/>
+                  <w:lang w:val="en-US" w:eastAsia="zh-CN"/>
                 </w:rPr>
-                <m:t>角色等级</m:t>
+                <m:t>2</m:t>
               </m:r>
               <m:ctrlPr>
                 <w:rPr>
@@ -16007,8 +16043,15 @@
       <w:r>
         <w:rPr>
           <w:rFonts w:hint="eastAsia"/>
-        </w:rPr>
-        <w:t>可在铁匠铺对精华进行合成与分解，升阶合成比例 4:1，降阶分解比例 1:2。</w:t>
+          <w:lang w:val="en-US" w:eastAsia="zh-CN"/>
+        </w:rPr>
+        <w:t>在铁匠铺对装备进行重铸和升级时，若对应等阶精华不足，则会自动将低阶精华以3:1的比例升阶来满足需求</w:t>
+      </w:r>
+      <w:r>
+        <w:rPr>
+          <w:rFonts w:hint="eastAsia"/>
+        </w:rPr>
+        <w:t>。</w:t>
       </w:r>
     </w:p>
     <w:p>
@@ -16073,14 +16116,131 @@
             <w:rPr>
               <w:rFonts w:hint="eastAsia" w:ascii="Cambria Math" w:hAnsi="Cambria Math"/>
             </w:rPr>
-            <m:t>头盔分解获得精华=</m:t>
+            <m:t>头盔分解获得精华=装备重量</m:t>
+          </m:r>
+        </m:oMath>
+      </m:oMathPara>
+    </w:p>
+    <w:p>
+      <w:pPr>
+        <w:pStyle w:val="15"/>
+        <w:ind w:firstLine="0" w:firstLineChars="0"/>
+        <w:rPr>
+          <w:rFonts w:hAnsi="Cambria Math"/>
+        </w:rPr>
+      </w:pPr>
+      <m:oMathPara>
+        <m:oMath>
+          <m:r>
+            <m:rPr/>
+            <w:rPr>
+              <w:rFonts w:hint="eastAsia" w:ascii="Cambria Math" w:hAnsi="Cambria Math"/>
+            </w:rPr>
+            <m:t>护甲分解获得精华=装备重量</m:t>
+          </m:r>
+        </m:oMath>
+      </m:oMathPara>
+    </w:p>
+    <w:p>
+      <w:pPr>
+        <w:pStyle w:val="15"/>
+        <w:ind w:firstLine="0" w:firstLineChars="0"/>
+        <w:rPr>
+          <w:rFonts w:hAnsi="Cambria Math"/>
+        </w:rPr>
+      </w:pPr>
+      <m:oMathPara>
+        <m:oMath>
+          <m:r>
+            <m:rPr/>
+            <w:rPr>
+              <w:rFonts w:hint="eastAsia" w:ascii="Cambria Math" w:hAnsi="Cambria Math"/>
+            </w:rPr>
+            <m:t>武器分解获得精华=</m:t>
+          </m:r>
+          <m:r>
+            <m:rPr/>
+            <w:rPr>
+              <w:rFonts w:hint="default" w:ascii="Cambria Math" w:hAnsi="Cambria Math"/>
+              <w:lang w:val="en-US" w:eastAsia="zh-CN"/>
+            </w:rPr>
+            <m:t>5</m:t>
           </m:r>
           <m:r>
             <m:rPr/>
             <w:rPr>
               <w:rFonts w:ascii="Cambria Math" w:hAnsi="Cambria Math"/>
             </w:rPr>
-            <m:t>3∗</m:t>
+            <m:t>∗</m:t>
+          </m:r>
+          <m:r>
+            <m:rPr/>
+            <w:rPr>
+              <w:rFonts w:hint="eastAsia" w:ascii="Cambria Math" w:hAnsi="Cambria Math"/>
+            </w:rPr>
+            <m:t>装备重量</m:t>
+          </m:r>
+        </m:oMath>
+      </m:oMathPara>
+    </w:p>
+    <w:p>
+      <w:pPr>
+        <w:pStyle w:val="15"/>
+        <w:ind w:firstLine="0" w:firstLineChars="0"/>
+        <w:rPr>
+          <w:rFonts w:hAnsi="Cambria Math"/>
+        </w:rPr>
+      </w:pPr>
+      <m:oMathPara>
+        <m:oMath>
+          <m:r>
+            <m:rPr/>
+            <w:rPr>
+              <w:rFonts w:hint="eastAsia" w:ascii="Cambria Math" w:hAnsi="Cambria Math"/>
+            </w:rPr>
+            <m:t>盾牌分解获得精华=</m:t>
+          </m:r>
+          <m:r>
+            <m:rPr/>
+            <w:rPr>
+              <w:rFonts w:hint="default" w:ascii="Cambria Math" w:hAnsi="Cambria Math"/>
+              <w:lang w:val="en-US" w:eastAsia="zh-CN"/>
+            </w:rPr>
+            <m:t>5</m:t>
+          </m:r>
+          <m:r>
+            <m:rPr/>
+            <w:rPr>
+              <w:rFonts w:ascii="Cambria Math" w:hAnsi="Cambria Math"/>
+            </w:rPr>
+            <m:t>∗</m:t>
+          </m:r>
+          <m:r>
+            <m:rPr/>
+            <w:rPr>
+              <w:rFonts w:hint="eastAsia" w:ascii="Cambria Math" w:hAnsi="Cambria Math"/>
+            </w:rPr>
+            <m:t>装备重量</m:t>
+          </m:r>
+        </m:oMath>
+      </m:oMathPara>
+    </w:p>
+    <w:p>
+      <w:pPr>
+        <w:pStyle w:val="15"/>
+        <w:ind w:firstLine="0" w:firstLineChars="0"/>
+        <w:rPr>
+          <w:rFonts w:hAnsi="Cambria Math"/>
+        </w:rPr>
+      </w:pPr>
+      <m:oMathPara>
+        <m:oMath>
+          <m:r>
+            <m:rPr/>
+            <w:rPr>
+              <w:rFonts w:hint="eastAsia" w:ascii="Cambria Math" w:hAnsi="Cambria Math"/>
+            </w:rPr>
+            <m:t>饰品分解获得精华=</m:t>
           </m:r>
           <m:sSup>
             <m:sSupPr>
@@ -16097,7 +16257,30 @@
                 <w:rPr>
                   <w:rFonts w:ascii="Cambria Math" w:hAnsi="Cambria Math"/>
                 </w:rPr>
-                <m:t>1.1</m:t>
+                <m:t>(1+0.04∗</m:t>
+              </m:r>
+              <m:r>
+                <m:rPr/>
+                <w:rPr>
+                  <w:rFonts w:hint="eastAsia" w:ascii="Cambria Math" w:hAnsi="Cambria Math"/>
+                </w:rPr>
+                <m:t>装备</m:t>
+              </m:r>
+              <m:r>
+                <m:rPr/>
+                <w:rPr>
+                  <w:rFonts w:hint="eastAsia" w:ascii="Cambria Math" w:hAnsi="Cambria Math"/>
+                  <w:lang w:val="en-US" w:eastAsia="zh-CN"/>
+                </w:rPr>
+                <m:t>等级</m:t>
+              </m:r>
+              <m:r>
+                <m:rPr/>
+                <w:rPr>
+                  <w:rFonts w:hint="default" w:ascii="Cambria Math" w:hAnsi="Cambria Math"/>
+                  <w:lang w:val="en-US" w:eastAsia="zh-CN"/>
+                </w:rPr>
+                <m:t>)</m:t>
               </m:r>
               <m:ctrlPr>
                 <w:rPr>
@@ -16110,9 +16293,10 @@
               <m:r>
                 <m:rPr/>
                 <w:rPr>
-                  <w:rFonts w:hint="eastAsia" w:ascii="Cambria Math" w:hAnsi="Cambria Math"/>
+                  <w:rFonts w:hint="default" w:ascii="Cambria Math" w:hAnsi="Cambria Math"/>
+                  <w:lang w:val="en-US" w:eastAsia="zh-CN"/>
                 </w:rPr>
-                <m:t>装备等级</m:t>
+                <m:t>3</m:t>
               </m:r>
               <m:ctrlPr>
                 <w:rPr>
@@ -16122,36 +16306,87 @@
               </m:ctrlPr>
             </m:sup>
           </m:sSup>
-          <m:r>
-            <m:rPr/>
-            <w:rPr>
-              <w:rFonts w:ascii="Cambria Math" w:hAnsi="Cambria Math"/>
-            </w:rPr>
-            <m:t>∗</m:t>
-          </m:r>
-          <m:r>
-            <m:rPr/>
-            <w:rPr>
-              <w:rFonts w:hint="eastAsia" w:ascii="Cambria Math" w:hAnsi="Cambria Math"/>
-            </w:rPr>
-            <m:t>装备重量</m:t>
-          </m:r>
-          <m:r>
-            <m:rPr/>
-            <w:rPr>
-              <w:rFonts w:ascii="Cambria Math" w:hAnsi="Cambria Math"/>
-            </w:rPr>
-            <m:t>∗</m:t>
-          </m:r>
-          <m:r>
-            <m:rPr/>
-            <w:rPr>
-              <w:rFonts w:hint="eastAsia" w:ascii="Cambria Math" w:hAnsi="Cambria Math"/>
-            </w:rPr>
-            <m:t>当前耐久百分比</m:t>
-          </m:r>
         </m:oMath>
       </m:oMathPara>
+    </w:p>
+    <w:p>
+      <w:pPr>
+        <w:pStyle w:val="15"/>
+        <w:numPr>
+          <w:ilvl w:val="0"/>
+          <w:numId w:val="43"/>
+        </w:numPr>
+        <w:ind w:firstLineChars="0"/>
+      </w:pPr>
+      <w:r>
+        <w:rPr>
+          <w:rFonts w:hint="eastAsia"/>
+        </w:rPr>
+        <w:t>如果是传说饰品分解，会获得稀有技能石以及变为传说之前饰品等阶的精华类型，技能石可以通过装备升级界面直接融合进别的饰品。</w:t>
+      </w:r>
+    </w:p>
+    <w:p>
+      <w:pPr>
+        <w:pStyle w:val="3"/>
+        <w:spacing w:line="360" w:lineRule="auto"/>
+      </w:pPr>
+      <w:r>
+        <w:t>4</w:t>
+      </w:r>
+      <w:r>
+        <w:rPr>
+          <w:rFonts w:hint="eastAsia"/>
+        </w:rPr>
+        <w:t>.7装备升级</w:t>
+      </w:r>
+    </w:p>
+    <w:p>
+      <w:pPr>
+        <w:pStyle w:val="15"/>
+        <w:numPr>
+          <w:ilvl w:val="1"/>
+          <w:numId w:val="44"/>
+        </w:numPr>
+        <w:ind w:firstLineChars="0"/>
+      </w:pPr>
+      <w:r>
+        <w:rPr>
+          <w:rFonts w:hint="eastAsia"/>
+        </w:rPr>
+        <w:t>可在铁匠铺使用精华进行装备升级。</w:t>
+      </w:r>
+    </w:p>
+    <w:p>
+      <w:pPr>
+        <w:pStyle w:val="15"/>
+        <w:numPr>
+          <w:ilvl w:val="1"/>
+          <w:numId w:val="44"/>
+        </w:numPr>
+        <w:ind w:firstLineChars="0"/>
+      </w:pPr>
+      <w:r>
+        <w:rPr>
+          <w:rFonts w:hint="eastAsia"/>
+        </w:rPr>
+        <w:t>装备升级时会先进行一次修理再进行升级。</w:t>
+      </w:r>
+    </w:p>
+    <w:p>
+      <w:pPr>
+        <w:pStyle w:val="15"/>
+        <w:numPr>
+          <w:ilvl w:val="1"/>
+          <w:numId w:val="44"/>
+        </w:numPr>
+        <w:ind w:firstLineChars="0"/>
+      </w:pPr>
+      <w:r>
+        <w:rPr>
+          <w:rFonts w:hint="eastAsia"/>
+        </w:rPr>
+        <w:t>使用同阶精华升级装备(词条同步升级)。消耗碎片公式：</w:t>
+      </w:r>
     </w:p>
     <w:p>
       <w:pPr>
@@ -16168,82 +16403,7 @@
             <w:rPr>
               <w:rFonts w:hint="eastAsia" w:ascii="Cambria Math" w:hAnsi="Cambria Math"/>
             </w:rPr>
-            <m:t>护甲分解获得精华=</m:t>
-          </m:r>
-          <m:r>
-            <m:rPr/>
-            <w:rPr>
-              <w:rFonts w:ascii="Cambria Math" w:hAnsi="Cambria Math"/>
-            </w:rPr>
-            <m:t>3∗</m:t>
-          </m:r>
-          <m:sSup>
-            <m:sSupPr>
-              <m:ctrlPr>
-                <w:rPr>
-                  <w:rFonts w:hint="eastAsia" w:ascii="Cambria Math" w:hAnsi="Cambria Math"/>
-                  <w:i/>
-                </w:rPr>
-              </m:ctrlPr>
-            </m:sSupPr>
-            <m:e>
-              <m:r>
-                <m:rPr/>
-                <w:rPr>
-                  <w:rFonts w:ascii="Cambria Math" w:hAnsi="Cambria Math"/>
-                </w:rPr>
-                <m:t>1.1</m:t>
-              </m:r>
-              <m:ctrlPr>
-                <w:rPr>
-                  <w:rFonts w:hint="eastAsia" w:ascii="Cambria Math" w:hAnsi="Cambria Math"/>
-                  <w:i/>
-                </w:rPr>
-              </m:ctrlPr>
-            </m:e>
-            <m:sup>
-              <m:r>
-                <m:rPr/>
-                <w:rPr>
-                  <w:rFonts w:hint="eastAsia" w:ascii="Cambria Math" w:hAnsi="Cambria Math"/>
-                </w:rPr>
-                <m:t>装备等级</m:t>
-              </m:r>
-              <m:ctrlPr>
-                <w:rPr>
-                  <w:rFonts w:hint="eastAsia" w:ascii="Cambria Math" w:hAnsi="Cambria Math"/>
-                  <w:i/>
-                </w:rPr>
-              </m:ctrlPr>
-            </m:sup>
-          </m:sSup>
-          <m:r>
-            <m:rPr/>
-            <w:rPr>
-              <w:rFonts w:ascii="Cambria Math" w:hAnsi="Cambria Math"/>
-            </w:rPr>
-            <m:t>∗</m:t>
-          </m:r>
-          <m:r>
-            <m:rPr/>
-            <w:rPr>
-              <w:rFonts w:hint="eastAsia" w:ascii="Cambria Math" w:hAnsi="Cambria Math"/>
-            </w:rPr>
-            <m:t>装备重量</m:t>
-          </m:r>
-          <m:r>
-            <m:rPr/>
-            <w:rPr>
-              <w:rFonts w:ascii="Cambria Math" w:hAnsi="Cambria Math"/>
-            </w:rPr>
-            <m:t>∗</m:t>
-          </m:r>
-          <m:r>
-            <m:rPr/>
-            <w:rPr>
-              <w:rFonts w:hint="eastAsia" w:ascii="Cambria Math" w:hAnsi="Cambria Math"/>
-            </w:rPr>
-            <m:t>当前耐久百分比</m:t>
+            <m:t>头盔升级需要精华=装备重量</m:t>
           </m:r>
         </m:oMath>
       </m:oMathPara>
@@ -16263,513 +16423,7 @@
             <w:rPr>
               <w:rFonts w:hint="eastAsia" w:ascii="Cambria Math" w:hAnsi="Cambria Math"/>
             </w:rPr>
-            <m:t>武器分解获得精华=</m:t>
-          </m:r>
-          <m:r>
-            <m:rPr/>
-            <w:rPr>
-              <w:rFonts w:ascii="Cambria Math" w:hAnsi="Cambria Math"/>
-            </w:rPr>
-            <m:t>15∗</m:t>
-          </m:r>
-          <m:sSup>
-            <m:sSupPr>
-              <m:ctrlPr>
-                <w:rPr>
-                  <w:rFonts w:hint="eastAsia" w:ascii="Cambria Math" w:hAnsi="Cambria Math"/>
-                  <w:i/>
-                </w:rPr>
-              </m:ctrlPr>
-            </m:sSupPr>
-            <m:e>
-              <m:r>
-                <m:rPr/>
-                <w:rPr>
-                  <w:rFonts w:ascii="Cambria Math" w:hAnsi="Cambria Math"/>
-                </w:rPr>
-                <m:t>1.1</m:t>
-              </m:r>
-              <m:ctrlPr>
-                <w:rPr>
-                  <w:rFonts w:hint="eastAsia" w:ascii="Cambria Math" w:hAnsi="Cambria Math"/>
-                  <w:i/>
-                </w:rPr>
-              </m:ctrlPr>
-            </m:e>
-            <m:sup>
-              <m:r>
-                <m:rPr/>
-                <w:rPr>
-                  <w:rFonts w:hint="eastAsia" w:ascii="Cambria Math" w:hAnsi="Cambria Math"/>
-                </w:rPr>
-                <m:t>装备等级</m:t>
-              </m:r>
-              <m:ctrlPr>
-                <w:rPr>
-                  <w:rFonts w:hint="eastAsia" w:ascii="Cambria Math" w:hAnsi="Cambria Math"/>
-                  <w:i/>
-                </w:rPr>
-              </m:ctrlPr>
-            </m:sup>
-          </m:sSup>
-          <m:r>
-            <m:rPr/>
-            <w:rPr>
-              <w:rFonts w:ascii="Cambria Math" w:hAnsi="Cambria Math"/>
-            </w:rPr>
-            <m:t>∗</m:t>
-          </m:r>
-          <m:r>
-            <m:rPr/>
-            <w:rPr>
-              <w:rFonts w:hint="eastAsia" w:ascii="Cambria Math" w:hAnsi="Cambria Math"/>
-            </w:rPr>
-            <m:t>装备重量</m:t>
-          </m:r>
-          <m:r>
-            <m:rPr/>
-            <w:rPr>
-              <w:rFonts w:ascii="Cambria Math" w:hAnsi="Cambria Math"/>
-            </w:rPr>
-            <m:t>∗</m:t>
-          </m:r>
-          <m:r>
-            <m:rPr/>
-            <w:rPr>
-              <w:rFonts w:hint="eastAsia" w:ascii="Cambria Math" w:hAnsi="Cambria Math"/>
-            </w:rPr>
-            <m:t>当前耐久百分比</m:t>
-          </m:r>
-        </m:oMath>
-      </m:oMathPara>
-    </w:p>
-    <w:p>
-      <w:pPr>
-        <w:pStyle w:val="15"/>
-        <w:ind w:firstLine="0" w:firstLineChars="0"/>
-        <w:rPr>
-          <w:rFonts w:hAnsi="Cambria Math"/>
-        </w:rPr>
-      </w:pPr>
-      <m:oMathPara>
-        <m:oMath>
-          <m:r>
-            <m:rPr/>
-            <w:rPr>
-              <w:rFonts w:hint="eastAsia" w:ascii="Cambria Math" w:hAnsi="Cambria Math"/>
-            </w:rPr>
-            <m:t>盾牌分解获得精华=</m:t>
-          </m:r>
-          <m:r>
-            <m:rPr/>
-            <w:rPr>
-              <w:rFonts w:ascii="Cambria Math" w:hAnsi="Cambria Math"/>
-            </w:rPr>
-            <m:t>15∗</m:t>
-          </m:r>
-          <m:sSup>
-            <m:sSupPr>
-              <m:ctrlPr>
-                <w:rPr>
-                  <w:rFonts w:hint="eastAsia" w:ascii="Cambria Math" w:hAnsi="Cambria Math"/>
-                  <w:i/>
-                </w:rPr>
-              </m:ctrlPr>
-            </m:sSupPr>
-            <m:e>
-              <m:r>
-                <m:rPr/>
-                <w:rPr>
-                  <w:rFonts w:ascii="Cambria Math" w:hAnsi="Cambria Math"/>
-                </w:rPr>
-                <m:t>1.1</m:t>
-              </m:r>
-              <m:ctrlPr>
-                <w:rPr>
-                  <w:rFonts w:hint="eastAsia" w:ascii="Cambria Math" w:hAnsi="Cambria Math"/>
-                  <w:i/>
-                </w:rPr>
-              </m:ctrlPr>
-            </m:e>
-            <m:sup>
-              <m:r>
-                <m:rPr/>
-                <w:rPr>
-                  <w:rFonts w:hint="eastAsia" w:ascii="Cambria Math" w:hAnsi="Cambria Math"/>
-                </w:rPr>
-                <m:t>装备等级</m:t>
-              </m:r>
-              <m:ctrlPr>
-                <w:rPr>
-                  <w:rFonts w:hint="eastAsia" w:ascii="Cambria Math" w:hAnsi="Cambria Math"/>
-                  <w:i/>
-                </w:rPr>
-              </m:ctrlPr>
-            </m:sup>
-          </m:sSup>
-          <m:r>
-            <m:rPr/>
-            <w:rPr>
-              <w:rFonts w:ascii="Cambria Math" w:hAnsi="Cambria Math"/>
-            </w:rPr>
-            <m:t>∗</m:t>
-          </m:r>
-          <m:r>
-            <m:rPr/>
-            <w:rPr>
-              <w:rFonts w:hint="eastAsia" w:ascii="Cambria Math" w:hAnsi="Cambria Math"/>
-            </w:rPr>
-            <m:t>装备重量</m:t>
-          </m:r>
-          <m:r>
-            <m:rPr/>
-            <w:rPr>
-              <w:rFonts w:ascii="Cambria Math" w:hAnsi="Cambria Math"/>
-            </w:rPr>
-            <m:t>∗</m:t>
-          </m:r>
-          <m:r>
-            <m:rPr/>
-            <w:rPr>
-              <w:rFonts w:hint="eastAsia" w:ascii="Cambria Math" w:hAnsi="Cambria Math"/>
-            </w:rPr>
-            <m:t>当前耐久百分比</m:t>
-          </m:r>
-        </m:oMath>
-      </m:oMathPara>
-    </w:p>
-    <w:p>
-      <w:pPr>
-        <w:pStyle w:val="15"/>
-        <w:ind w:firstLine="0" w:firstLineChars="0"/>
-        <w:rPr>
-          <w:rFonts w:hAnsi="Cambria Math"/>
-        </w:rPr>
-      </w:pPr>
-      <m:oMathPara>
-        <m:oMath>
-          <m:r>
-            <m:rPr/>
-            <w:rPr>
-              <w:rFonts w:hint="eastAsia" w:ascii="Cambria Math" w:hAnsi="Cambria Math"/>
-            </w:rPr>
-            <m:t>饰品分解获得精华=</m:t>
-          </m:r>
-          <m:r>
-            <m:rPr/>
-            <w:rPr>
-              <w:rFonts w:ascii="Cambria Math" w:hAnsi="Cambria Math"/>
-            </w:rPr>
-            <m:t>3∗</m:t>
-          </m:r>
-          <m:sSup>
-            <m:sSupPr>
-              <m:ctrlPr>
-                <w:rPr>
-                  <w:rFonts w:hint="eastAsia" w:ascii="Cambria Math" w:hAnsi="Cambria Math"/>
-                  <w:i/>
-                </w:rPr>
-              </m:ctrlPr>
-            </m:sSupPr>
-            <m:e>
-              <m:r>
-                <m:rPr/>
-                <w:rPr>
-                  <w:rFonts w:ascii="Cambria Math" w:hAnsi="Cambria Math"/>
-                </w:rPr>
-                <m:t>1.1</m:t>
-              </m:r>
-              <m:ctrlPr>
-                <w:rPr>
-                  <w:rFonts w:hint="eastAsia" w:ascii="Cambria Math" w:hAnsi="Cambria Math"/>
-                  <w:i/>
-                </w:rPr>
-              </m:ctrlPr>
-            </m:e>
-            <m:sup>
-              <m:r>
-                <m:rPr/>
-                <w:rPr>
-                  <w:rFonts w:hint="eastAsia" w:ascii="Cambria Math" w:hAnsi="Cambria Math"/>
-                </w:rPr>
-                <m:t>装备等级</m:t>
-              </m:r>
-              <m:ctrlPr>
-                <w:rPr>
-                  <w:rFonts w:hint="eastAsia" w:ascii="Cambria Math" w:hAnsi="Cambria Math"/>
-                  <w:i/>
-                </w:rPr>
-              </m:ctrlPr>
-            </m:sup>
-          </m:sSup>
-          <m:r>
-            <m:rPr/>
-            <w:rPr>
-              <w:rFonts w:ascii="Cambria Math" w:hAnsi="Cambria Math"/>
-            </w:rPr>
-            <m:t>∗</m:t>
-          </m:r>
-          <m:r>
-            <m:rPr/>
-            <w:rPr>
-              <w:rFonts w:hint="eastAsia" w:ascii="Cambria Math" w:hAnsi="Cambria Math"/>
-            </w:rPr>
-            <m:t>装备等级</m:t>
-          </m:r>
-        </m:oMath>
-      </m:oMathPara>
-    </w:p>
-    <w:p>
-      <w:pPr>
-        <w:pStyle w:val="15"/>
-        <w:numPr>
-          <w:ilvl w:val="0"/>
-          <w:numId w:val="43"/>
-        </w:numPr>
-        <w:ind w:firstLineChars="0"/>
-      </w:pPr>
-      <w:r>
-        <w:rPr>
-          <w:rFonts w:hint="eastAsia"/>
-        </w:rPr>
-        <w:t>如果是传说饰品分解，会获得稀有技能石以及变为传说之前饰品等阶的精华类型，技能石可以通过装备升级界面直接融合进别的饰品。</w:t>
-      </w:r>
-    </w:p>
-    <w:p>
-      <w:pPr>
-        <w:pStyle w:val="3"/>
-        <w:spacing w:line="360" w:lineRule="auto"/>
-      </w:pPr>
-      <w:r>
-        <w:t>4</w:t>
-      </w:r>
-      <w:r>
-        <w:rPr>
-          <w:rFonts w:hint="eastAsia"/>
-        </w:rPr>
-        <w:t>.7装备升级</w:t>
-      </w:r>
-    </w:p>
-    <w:p>
-      <w:pPr>
-        <w:pStyle w:val="15"/>
-        <w:numPr>
-          <w:ilvl w:val="1"/>
-          <w:numId w:val="44"/>
-        </w:numPr>
-        <w:ind w:firstLineChars="0"/>
-      </w:pPr>
-      <w:r>
-        <w:rPr>
-          <w:rFonts w:hint="eastAsia"/>
-        </w:rPr>
-        <w:t>可在铁匠铺使用精华进行装备升级。</w:t>
-      </w:r>
-    </w:p>
-    <w:p>
-      <w:pPr>
-        <w:pStyle w:val="15"/>
-        <w:numPr>
-          <w:ilvl w:val="1"/>
-          <w:numId w:val="44"/>
-        </w:numPr>
-        <w:ind w:firstLineChars="0"/>
-      </w:pPr>
-      <w:r>
-        <w:rPr>
-          <w:rFonts w:hint="eastAsia"/>
-        </w:rPr>
-        <w:t>装备升级时会先进行一次修理再进行升级。</w:t>
-      </w:r>
-    </w:p>
-    <w:p>
-      <w:pPr>
-        <w:pStyle w:val="15"/>
-        <w:numPr>
-          <w:ilvl w:val="1"/>
-          <w:numId w:val="44"/>
-        </w:numPr>
-        <w:ind w:firstLineChars="0"/>
-      </w:pPr>
-      <w:r>
-        <w:rPr>
-          <w:rFonts w:hint="eastAsia"/>
-        </w:rPr>
-        <w:t>使用同阶精华升级装备(词条同步升级)。消耗碎片公式：</w:t>
-      </w:r>
-    </w:p>
-    <w:p>
-      <w:pPr>
-        <w:pStyle w:val="15"/>
-        <w:ind w:firstLine="0" w:firstLineChars="0"/>
-        <w:rPr>
-          <w:rFonts w:hAnsi="Cambria Math"/>
-        </w:rPr>
-      </w:pPr>
-      <m:oMathPara>
-        <m:oMath>
-          <m:r>
-            <m:rPr/>
-            <w:rPr>
-              <w:rFonts w:hint="eastAsia" w:ascii="Cambria Math" w:hAnsi="Cambria Math"/>
-            </w:rPr>
-            <m:t>头盔升级需要精华=</m:t>
-          </m:r>
-          <m:sSup>
-            <m:sSupPr>
-              <m:ctrlPr>
-                <w:rPr>
-                  <w:rFonts w:hint="eastAsia" w:ascii="Cambria Math" w:hAnsi="Cambria Math"/>
-                  <w:i/>
-                </w:rPr>
-              </m:ctrlPr>
-            </m:sSupPr>
-            <m:e>
-              <m:r>
-                <m:rPr/>
-                <w:rPr>
-                  <w:rFonts w:ascii="Cambria Math" w:hAnsi="Cambria Math"/>
-                </w:rPr>
-                <m:t>1.1</m:t>
-              </m:r>
-              <m:ctrlPr>
-                <w:rPr>
-                  <w:rFonts w:hint="eastAsia" w:ascii="Cambria Math" w:hAnsi="Cambria Math"/>
-                  <w:i/>
-                </w:rPr>
-              </m:ctrlPr>
-            </m:e>
-            <m:sup>
-              <m:r>
-                <m:rPr/>
-                <w:rPr>
-                  <w:rFonts w:hint="eastAsia" w:ascii="Cambria Math" w:hAnsi="Cambria Math"/>
-                </w:rPr>
-                <m:t>装备等级</m:t>
-              </m:r>
-              <m:ctrlPr>
-                <w:rPr>
-                  <w:rFonts w:hint="eastAsia" w:ascii="Cambria Math" w:hAnsi="Cambria Math"/>
-                  <w:i/>
-                </w:rPr>
-              </m:ctrlPr>
-            </m:sup>
-          </m:sSup>
-          <m:r>
-            <m:rPr/>
-            <w:rPr>
-              <w:rFonts w:ascii="Cambria Math" w:hAnsi="Cambria Math"/>
-            </w:rPr>
-            <m:t>∗</m:t>
-          </m:r>
-          <m:r>
-            <m:rPr/>
-            <w:rPr>
-              <w:rFonts w:hint="eastAsia" w:ascii="Cambria Math" w:hAnsi="Cambria Math"/>
-            </w:rPr>
-            <m:t>装备重量</m:t>
-          </m:r>
-          <m:r>
-            <m:rPr/>
-            <w:rPr>
-              <w:rFonts w:ascii="Cambria Math" w:hAnsi="Cambria Math"/>
-            </w:rPr>
-            <m:t>∗</m:t>
-          </m:r>
-          <m:r>
-            <m:rPr/>
-            <w:rPr>
-              <w:rFonts w:hint="eastAsia" w:ascii="Cambria Math" w:hAnsi="Cambria Math"/>
-            </w:rPr>
-            <m:t>当前耐久百分比</m:t>
-          </m:r>
-        </m:oMath>
-      </m:oMathPara>
-    </w:p>
-    <w:p>
-      <w:pPr>
-        <w:pStyle w:val="15"/>
-        <w:ind w:firstLine="0" w:firstLineChars="0"/>
-        <w:rPr>
-          <w:rFonts w:hAnsi="Cambria Math"/>
-        </w:rPr>
-      </w:pPr>
-      <m:oMathPara>
-        <m:oMath>
-          <m:r>
-            <m:rPr/>
-            <w:rPr>
-              <w:rFonts w:hint="eastAsia" w:ascii="Cambria Math" w:hAnsi="Cambria Math"/>
-            </w:rPr>
-            <m:t>护甲升级需要精华=</m:t>
-          </m:r>
-          <m:sSup>
-            <m:sSupPr>
-              <m:ctrlPr>
-                <w:rPr>
-                  <w:rFonts w:hint="eastAsia" w:ascii="Cambria Math" w:hAnsi="Cambria Math"/>
-                  <w:i/>
-                </w:rPr>
-              </m:ctrlPr>
-            </m:sSupPr>
-            <m:e>
-              <m:r>
-                <m:rPr/>
-                <w:rPr>
-                  <w:rFonts w:ascii="Cambria Math" w:hAnsi="Cambria Math"/>
-                </w:rPr>
-                <m:t>1.1</m:t>
-              </m:r>
-              <m:ctrlPr>
-                <w:rPr>
-                  <w:rFonts w:hint="eastAsia" w:ascii="Cambria Math" w:hAnsi="Cambria Math"/>
-                  <w:i/>
-                </w:rPr>
-              </m:ctrlPr>
-            </m:e>
-            <m:sup>
-              <m:r>
-                <m:rPr/>
-                <w:rPr>
-                  <w:rFonts w:hint="eastAsia" w:ascii="Cambria Math" w:hAnsi="Cambria Math"/>
-                </w:rPr>
-                <m:t>装备等级</m:t>
-              </m:r>
-              <m:ctrlPr>
-                <w:rPr>
-                  <w:rFonts w:hint="eastAsia" w:ascii="Cambria Math" w:hAnsi="Cambria Math"/>
-                  <w:i/>
-                </w:rPr>
-              </m:ctrlPr>
-            </m:sup>
-          </m:sSup>
-          <m:r>
-            <m:rPr/>
-            <w:rPr>
-              <w:rFonts w:ascii="Cambria Math" w:hAnsi="Cambria Math"/>
-            </w:rPr>
-            <m:t>∗</m:t>
-          </m:r>
-          <m:r>
-            <m:rPr/>
-            <w:rPr>
-              <w:rFonts w:hint="eastAsia" w:ascii="Cambria Math" w:hAnsi="Cambria Math"/>
-            </w:rPr>
-            <m:t>装备重量</m:t>
-          </m:r>
-          <m:r>
-            <m:rPr/>
-            <w:rPr>
-              <w:rFonts w:ascii="Cambria Math" w:hAnsi="Cambria Math"/>
-            </w:rPr>
-            <m:t>∗</m:t>
-          </m:r>
-          <m:r>
-            <m:rPr/>
-            <w:rPr>
-              <w:rFonts w:hint="eastAsia" w:ascii="Cambria Math" w:hAnsi="Cambria Math"/>
-            </w:rPr>
-            <m:t>当前耐久百分比</m:t>
+            <m:t>护甲升级需要精华=装备重量</m:t>
           </m:r>
         </m:oMath>
       </m:oMathPara>
@@ -16791,52 +16445,12 @@
             </w:rPr>
             <m:t>武器升级需要精华=</m:t>
           </m:r>
-          <m:sSup>
-            <m:sSupPr>
-              <m:ctrlPr>
-                <w:rPr>
-                  <w:rFonts w:hint="eastAsia" w:ascii="Cambria Math" w:hAnsi="Cambria Math"/>
-                  <w:i/>
-                </w:rPr>
-              </m:ctrlPr>
-            </m:sSupPr>
-            <m:e>
-              <m:r>
-                <m:rPr/>
-                <w:rPr>
-                  <w:rFonts w:ascii="Cambria Math" w:hAnsi="Cambria Math"/>
-                </w:rPr>
-                <m:t>5∗1.1</m:t>
-              </m:r>
-              <m:ctrlPr>
-                <w:rPr>
-                  <w:rFonts w:hint="eastAsia" w:ascii="Cambria Math" w:hAnsi="Cambria Math"/>
-                  <w:i/>
-                </w:rPr>
-              </m:ctrlPr>
-            </m:e>
-            <m:sup>
-              <m:r>
-                <m:rPr/>
-                <w:rPr>
-                  <w:rFonts w:hint="eastAsia" w:ascii="Cambria Math" w:hAnsi="Cambria Math"/>
-                </w:rPr>
-                <m:t>装备等级</m:t>
-              </m:r>
-              <m:ctrlPr>
-                <w:rPr>
-                  <w:rFonts w:hint="eastAsia" w:ascii="Cambria Math" w:hAnsi="Cambria Math"/>
-                  <w:i/>
-                </w:rPr>
-              </m:ctrlPr>
-            </m:sup>
-          </m:sSup>
           <m:r>
             <m:rPr/>
             <w:rPr>
               <w:rFonts w:ascii="Cambria Math" w:hAnsi="Cambria Math"/>
             </w:rPr>
-            <m:t>∗</m:t>
+            <m:t>5∗</m:t>
           </m:r>
           <m:r>
             <m:rPr/>
@@ -16844,20 +16458,6 @@
               <w:rFonts w:hint="eastAsia" w:ascii="Cambria Math" w:hAnsi="Cambria Math"/>
             </w:rPr>
             <m:t>装备重量</m:t>
-          </m:r>
-          <m:r>
-            <m:rPr/>
-            <w:rPr>
-              <w:rFonts w:ascii="Cambria Math" w:hAnsi="Cambria Math"/>
-            </w:rPr>
-            <m:t>∗</m:t>
-          </m:r>
-          <m:r>
-            <m:rPr/>
-            <w:rPr>
-              <w:rFonts w:hint="eastAsia" w:ascii="Cambria Math" w:hAnsi="Cambria Math"/>
-            </w:rPr>
-            <m:t>当前耐久百分比</m:t>
           </m:r>
         </m:oMath>
       </m:oMathPara>
@@ -16886,73 +16486,12 @@
             </w:rPr>
             <m:t>5∗</m:t>
           </m:r>
-          <m:sSup>
-            <m:sSupPr>
-              <m:ctrlPr>
-                <w:rPr>
-                  <w:rFonts w:hint="eastAsia" w:ascii="Cambria Math" w:hAnsi="Cambria Math"/>
-                  <w:i/>
-                </w:rPr>
-              </m:ctrlPr>
-            </m:sSupPr>
-            <m:e>
-              <m:r>
-                <m:rPr/>
-                <w:rPr>
-                  <w:rFonts w:ascii="Cambria Math" w:hAnsi="Cambria Math"/>
-                </w:rPr>
-                <m:t>1.1</m:t>
-              </m:r>
-              <m:ctrlPr>
-                <w:rPr>
-                  <w:rFonts w:hint="eastAsia" w:ascii="Cambria Math" w:hAnsi="Cambria Math"/>
-                  <w:i/>
-                </w:rPr>
-              </m:ctrlPr>
-            </m:e>
-            <m:sup>
-              <m:r>
-                <m:rPr/>
-                <w:rPr>
-                  <w:rFonts w:hint="eastAsia" w:ascii="Cambria Math" w:hAnsi="Cambria Math"/>
-                </w:rPr>
-                <m:t>装备等级</m:t>
-              </m:r>
-              <m:ctrlPr>
-                <w:rPr>
-                  <w:rFonts w:hint="eastAsia" w:ascii="Cambria Math" w:hAnsi="Cambria Math"/>
-                  <w:i/>
-                </w:rPr>
-              </m:ctrlPr>
-            </m:sup>
-          </m:sSup>
-          <m:r>
-            <m:rPr/>
-            <w:rPr>
-              <w:rFonts w:ascii="Cambria Math" w:hAnsi="Cambria Math"/>
-            </w:rPr>
-            <m:t>∗</m:t>
-          </m:r>
           <m:r>
             <m:rPr/>
             <w:rPr>
               <w:rFonts w:hint="eastAsia" w:ascii="Cambria Math" w:hAnsi="Cambria Math"/>
             </w:rPr>
             <m:t>装备重量</m:t>
-          </m:r>
-          <m:r>
-            <m:rPr/>
-            <w:rPr>
-              <w:rFonts w:ascii="Cambria Math" w:hAnsi="Cambria Math"/>
-            </w:rPr>
-            <m:t>∗</m:t>
-          </m:r>
-          <m:r>
-            <m:rPr/>
-            <w:rPr>
-              <w:rFonts w:hint="eastAsia" w:ascii="Cambria Math" w:hAnsi="Cambria Math"/>
-            </w:rPr>
-            <m:t>当前耐久百分比</m:t>
           </m:r>
         </m:oMath>
       </m:oMathPara>
@@ -16989,7 +16528,30 @@
                 <w:rPr>
                   <w:rFonts w:ascii="Cambria Math" w:hAnsi="Cambria Math"/>
                 </w:rPr>
-                <m:t>1.1</m:t>
+                <m:t>(1+0.04∗</m:t>
+              </m:r>
+              <m:r>
+                <m:rPr/>
+                <w:rPr>
+                  <w:rFonts w:hint="eastAsia" w:ascii="Cambria Math" w:hAnsi="Cambria Math"/>
+                </w:rPr>
+                <m:t>装备</m:t>
+              </m:r>
+              <m:r>
+                <m:rPr/>
+                <w:rPr>
+                  <w:rFonts w:hint="eastAsia" w:ascii="Cambria Math" w:hAnsi="Cambria Math"/>
+                  <w:lang w:val="en-US" w:eastAsia="zh-CN"/>
+                </w:rPr>
+                <m:t>等级</m:t>
+              </m:r>
+              <m:r>
+                <m:rPr/>
+                <w:rPr>
+                  <w:rFonts w:hint="default" w:ascii="Cambria Math" w:hAnsi="Cambria Math"/>
+                  <w:lang w:val="en-US" w:eastAsia="zh-CN"/>
+                </w:rPr>
+                <m:t>)</m:t>
               </m:r>
               <m:ctrlPr>
                 <w:rPr>
@@ -17002,9 +16564,10 @@
               <m:r>
                 <m:rPr/>
                 <w:rPr>
-                  <w:rFonts w:hint="eastAsia" w:ascii="Cambria Math" w:hAnsi="Cambria Math"/>
+                  <w:rFonts w:hint="default" w:ascii="Cambria Math" w:hAnsi="Cambria Math"/>
+                  <w:lang w:val="en-US" w:eastAsia="zh-CN"/>
                 </w:rPr>
-                <m:t>装备等级</m:t>
+                <m:t>3</m:t>
               </m:r>
               <m:ctrlPr>
                 <w:rPr>
@@ -17014,20 +16577,6 @@
               </m:ctrlPr>
             </m:sup>
           </m:sSup>
-          <m:r>
-            <m:rPr/>
-            <w:rPr>
-              <w:rFonts w:ascii="Cambria Math" w:hAnsi="Cambria Math"/>
-            </w:rPr>
-            <m:t>∗</m:t>
-          </m:r>
-          <m:r>
-            <m:rPr/>
-            <w:rPr>
-              <w:rFonts w:hint="eastAsia" w:ascii="Cambria Math" w:hAnsi="Cambria Math"/>
-            </w:rPr>
-            <m:t>装备等级</m:t>
-          </m:r>
         </m:oMath>
       </m:oMathPara>
     </w:p>
@@ -17099,7 +16648,8 @@
         <w:pStyle w:val="15"/>
         <w:ind w:firstLine="0" w:firstLineChars="0"/>
         <w:rPr>
-          <w:rFonts w:hAnsi="Cambria Math"/>
+          <w:rFonts w:hint="default" w:hAnsi="Cambria Math"/>
+          <w:lang w:val="en-US"/>
         </w:rPr>
       </w:pPr>
       <m:oMathPara>
@@ -17111,81 +16661,36 @@
             </w:rPr>
             <m:t>头盔重铸需要精华=</m:t>
           </m:r>
-          <m:sSup>
-            <m:sSupPr>
-              <m:ctrlPr>
-                <w:rPr>
-                  <w:rFonts w:hint="eastAsia" w:ascii="Cambria Math" w:hAnsi="Cambria Math"/>
-                  <w:i/>
-                </w:rPr>
-              </m:ctrlPr>
-            </m:sSupPr>
-            <m:e>
-              <m:r>
-                <m:rPr/>
-                <w:rPr>
-                  <w:rFonts w:ascii="Cambria Math" w:hAnsi="Cambria Math"/>
-                </w:rPr>
-                <m:t>1.1</m:t>
-              </m:r>
-              <m:ctrlPr>
-                <w:rPr>
-                  <w:rFonts w:hint="eastAsia" w:ascii="Cambria Math" w:hAnsi="Cambria Math"/>
-                  <w:i/>
-                </w:rPr>
-              </m:ctrlPr>
-            </m:e>
-            <m:sup>
-              <m:r>
-                <m:rPr/>
-                <w:rPr>
-                  <w:rFonts w:hint="eastAsia" w:ascii="Cambria Math" w:hAnsi="Cambria Math"/>
-                  <w:lang w:val="en-US" w:eastAsia="zh-CN"/>
-                </w:rPr>
-                <m:t>重铸</m:t>
-              </m:r>
-              <m:r>
-                <m:rPr/>
-                <w:rPr>
-                  <w:rFonts w:hint="eastAsia" w:ascii="Cambria Math" w:hAnsi="Cambria Math"/>
-                </w:rPr>
-                <m:t>等级</m:t>
-              </m:r>
-              <m:ctrlPr>
-                <w:rPr>
-                  <w:rFonts w:hint="eastAsia" w:ascii="Cambria Math" w:hAnsi="Cambria Math"/>
-                  <w:i/>
-                </w:rPr>
-              </m:ctrlPr>
-            </m:sup>
-          </m:sSup>
           <m:r>
             <m:rPr/>
             <w:rPr>
               <w:rFonts w:ascii="Cambria Math" w:hAnsi="Cambria Math"/>
             </w:rPr>
-            <m:t>∗</m:t>
+            <m:t>(1+0.04∗</m:t>
           </m:r>
           <m:r>
             <m:rPr/>
             <w:rPr>
               <w:rFonts w:hint="eastAsia" w:ascii="Cambria Math" w:hAnsi="Cambria Math"/>
+              <w:lang w:val="en-US" w:eastAsia="zh-CN"/>
             </w:rPr>
-            <m:t>装备重量</m:t>
+            <m:t>世界等级</m:t>
           </m:r>
           <m:r>
             <m:rPr/>
             <w:rPr>
-              <w:rFonts w:ascii="Cambria Math" w:hAnsi="Cambria Math"/>
+              <w:rFonts w:hint="default" w:ascii="Cambria Math" w:hAnsi="Cambria Math"/>
+              <w:lang w:val="en-US" w:eastAsia="zh-CN"/>
             </w:rPr>
-            <m:t>∗</m:t>
+            <m:t>)∗</m:t>
           </m:r>
           <m:r>
             <m:rPr/>
             <w:rPr>
               <w:rFonts w:hint="eastAsia" w:ascii="Cambria Math" w:hAnsi="Cambria Math"/>
+              <w:lang w:val="en-US" w:eastAsia="zh-CN"/>
             </w:rPr>
-            <m:t>当前耐久百分比</m:t>
+            <m:t>基础重量</m:t>
           </m:r>
         </m:oMath>
       </m:oMathPara>
@@ -17207,81 +16712,36 @@
             </w:rPr>
             <m:t>护甲重铸需要精华=</m:t>
           </m:r>
-          <m:sSup>
-            <m:sSupPr>
-              <m:ctrlPr>
-                <w:rPr>
-                  <w:rFonts w:hint="eastAsia" w:ascii="Cambria Math" w:hAnsi="Cambria Math"/>
-                  <w:i/>
-                </w:rPr>
-              </m:ctrlPr>
-            </m:sSupPr>
-            <m:e>
-              <m:r>
-                <m:rPr/>
-                <w:rPr>
-                  <w:rFonts w:ascii="Cambria Math" w:hAnsi="Cambria Math"/>
-                </w:rPr>
-                <m:t>1.1</m:t>
-              </m:r>
-              <m:ctrlPr>
-                <w:rPr>
-                  <w:rFonts w:hint="eastAsia" w:ascii="Cambria Math" w:hAnsi="Cambria Math"/>
-                  <w:i/>
-                </w:rPr>
-              </m:ctrlPr>
-            </m:e>
-            <m:sup>
-              <m:r>
-                <m:rPr/>
-                <w:rPr>
-                  <w:rFonts w:hint="eastAsia" w:ascii="Cambria Math" w:hAnsi="Cambria Math"/>
-                  <w:lang w:val="en-US" w:eastAsia="zh-CN"/>
-                </w:rPr>
-                <m:t>重铸</m:t>
-              </m:r>
-              <m:r>
-                <m:rPr/>
-                <w:rPr>
-                  <w:rFonts w:hint="eastAsia" w:ascii="Cambria Math" w:hAnsi="Cambria Math"/>
-                </w:rPr>
-                <m:t>等级</m:t>
-              </m:r>
-              <m:ctrlPr>
-                <w:rPr>
-                  <w:rFonts w:hint="eastAsia" w:ascii="Cambria Math" w:hAnsi="Cambria Math"/>
-                  <w:i/>
-                </w:rPr>
-              </m:ctrlPr>
-            </m:sup>
-          </m:sSup>
           <m:r>
             <m:rPr/>
             <w:rPr>
               <w:rFonts w:ascii="Cambria Math" w:hAnsi="Cambria Math"/>
             </w:rPr>
-            <m:t>∗</m:t>
+            <m:t>(1+0.04∗</m:t>
           </m:r>
           <m:r>
             <m:rPr/>
             <w:rPr>
               <w:rFonts w:hint="eastAsia" w:ascii="Cambria Math" w:hAnsi="Cambria Math"/>
+              <w:lang w:val="en-US" w:eastAsia="zh-CN"/>
             </w:rPr>
-            <m:t>装备重量</m:t>
+            <m:t>世界等级</m:t>
           </m:r>
           <m:r>
             <m:rPr/>
             <w:rPr>
-              <w:rFonts w:ascii="Cambria Math" w:hAnsi="Cambria Math"/>
+              <w:rFonts w:hint="default" w:ascii="Cambria Math" w:hAnsi="Cambria Math"/>
+              <w:lang w:val="en-US" w:eastAsia="zh-CN"/>
             </w:rPr>
-            <m:t>∗</m:t>
+            <m:t>)∗</m:t>
           </m:r>
           <m:r>
             <m:rPr/>
             <w:rPr>
               <w:rFonts w:hint="eastAsia" w:ascii="Cambria Math" w:hAnsi="Cambria Math"/>
+              <w:lang w:val="en-US" w:eastAsia="zh-CN"/>
             </w:rPr>
-            <m:t>当前耐久百分比</m:t>
+            <m:t>基础重量</m:t>
           </m:r>
         </m:oMath>
       </m:oMathPara>
@@ -17308,83 +16768,31 @@
             <w:rPr>
               <w:rFonts w:ascii="Cambria Math" w:hAnsi="Cambria Math"/>
             </w:rPr>
-            <m:t>5∗</m:t>
-          </m:r>
-          <m:sSup>
-            <m:sSupPr>
-              <m:ctrlPr>
-                <w:rPr>
-                  <w:rFonts w:hint="eastAsia" w:ascii="Cambria Math" w:hAnsi="Cambria Math"/>
-                  <w:i/>
-                </w:rPr>
-              </m:ctrlPr>
-            </m:sSupPr>
-            <m:e>
-              <m:r>
-                <m:rPr/>
-                <w:rPr>
-                  <w:rFonts w:ascii="Cambria Math" w:hAnsi="Cambria Math"/>
-                </w:rPr>
-                <m:t>1.1</m:t>
-              </m:r>
-              <m:ctrlPr>
-                <w:rPr>
-                  <w:rFonts w:hint="eastAsia" w:ascii="Cambria Math" w:hAnsi="Cambria Math"/>
-                  <w:i/>
-                </w:rPr>
-              </m:ctrlPr>
-            </m:e>
-            <m:sup>
-              <m:r>
-                <m:rPr/>
-                <w:rPr>
-                  <w:rFonts w:hint="eastAsia" w:ascii="Cambria Math" w:hAnsi="Cambria Math"/>
-                  <w:lang w:val="en-US" w:eastAsia="zh-CN"/>
-                </w:rPr>
-                <m:t>重铸</m:t>
-              </m:r>
-              <m:r>
-                <m:rPr/>
-                <w:rPr>
-                  <w:rFonts w:hint="eastAsia" w:ascii="Cambria Math" w:hAnsi="Cambria Math"/>
-                </w:rPr>
-                <m:t>等级</m:t>
-              </m:r>
-              <m:ctrlPr>
-                <w:rPr>
-                  <w:rFonts w:hint="eastAsia" w:ascii="Cambria Math" w:hAnsi="Cambria Math"/>
-                  <w:i/>
-                </w:rPr>
-              </m:ctrlPr>
-            </m:sup>
-          </m:sSup>
-          <m:r>
-            <m:rPr/>
-            <w:rPr>
-              <w:rFonts w:ascii="Cambria Math" w:hAnsi="Cambria Math"/>
-            </w:rPr>
-            <m:t>∗</m:t>
+            <m:t>5∗(1+0.04∗</m:t>
           </m:r>
           <m:r>
             <m:rPr/>
             <w:rPr>
               <w:rFonts w:hint="eastAsia" w:ascii="Cambria Math" w:hAnsi="Cambria Math"/>
+              <w:lang w:val="en-US" w:eastAsia="zh-CN"/>
             </w:rPr>
-            <m:t>装备重量</m:t>
+            <m:t>世界等级</m:t>
           </m:r>
           <m:r>
             <m:rPr/>
             <w:rPr>
-              <w:rFonts w:ascii="Cambria Math" w:hAnsi="Cambria Math"/>
+              <w:rFonts w:hint="default" w:ascii="Cambria Math" w:hAnsi="Cambria Math"/>
+              <w:lang w:val="en-US" w:eastAsia="zh-CN"/>
             </w:rPr>
-            <m:t>∗</m:t>
+            <m:t>)∗</m:t>
           </m:r>
           <m:r>
             <m:rPr/>
             <w:rPr>
               <w:rFonts w:hint="eastAsia" w:ascii="Cambria Math" w:hAnsi="Cambria Math"/>
+              <w:lang w:val="en-US" w:eastAsia="zh-CN"/>
             </w:rPr>
-            <m:t>当前耐久百分比</m:t>
+            <m:t>基础重量</m:t>
           </m:r>
         </m:oMath>
       </m:oMathPara>
@@ -17411,83 +16819,31 @@
             <w:rPr>
               <w:rFonts w:ascii="Cambria Math" w:hAnsi="Cambria Math"/>
             </w:rPr>
-            <m:t>5∗</m:t>
-          </m:r>
-          <m:sSup>
-            <m:sSupPr>
-              <m:ctrlPr>
-                <w:rPr>
-                  <w:rFonts w:hint="eastAsia" w:ascii="Cambria Math" w:hAnsi="Cambria Math"/>
-                  <w:i/>
-                </w:rPr>
-              </m:ctrlPr>
-            </m:sSupPr>
-            <m:e>
-              <m:r>
-                <m:rPr/>
-                <w:rPr>
-                  <w:rFonts w:ascii="Cambria Math" w:hAnsi="Cambria Math"/>
-                </w:rPr>
-                <m:t>1.1</m:t>
-              </m:r>
-              <m:ctrlPr>
-                <w:rPr>
-                  <w:rFonts w:hint="eastAsia" w:ascii="Cambria Math" w:hAnsi="Cambria Math"/>
-                  <w:i/>
-                </w:rPr>
-              </m:ctrlPr>
-            </m:e>
-            <m:sup>
-              <m:r>
-                <m:rPr/>
-                <w:rPr>
-                  <w:rFonts w:hint="eastAsia" w:ascii="Cambria Math" w:hAnsi="Cambria Math"/>
-                  <w:lang w:val="en-US" w:eastAsia="zh-CN"/>
-                </w:rPr>
-                <m:t>重铸</m:t>
-              </m:r>
-              <m:r>
-                <m:rPr/>
-                <w:rPr>
-                  <w:rFonts w:hint="eastAsia" w:ascii="Cambria Math" w:hAnsi="Cambria Math"/>
-                </w:rPr>
-                <m:t>等级</m:t>
-              </m:r>
-              <m:ctrlPr>
-                <w:rPr>
-                  <w:rFonts w:hint="eastAsia" w:ascii="Cambria Math" w:hAnsi="Cambria Math"/>
-                  <w:i/>
-                </w:rPr>
-              </m:ctrlPr>
-            </m:sup>
-          </m:sSup>
-          <m:r>
-            <m:rPr/>
-            <w:rPr>
-              <w:rFonts w:ascii="Cambria Math" w:hAnsi="Cambria Math"/>
-            </w:rPr>
-            <m:t>∗</m:t>
+            <m:t>5∗(1+0.04∗</m:t>
           </m:r>
           <m:r>
             <m:rPr/>
             <w:rPr>
               <w:rFonts w:hint="eastAsia" w:ascii="Cambria Math" w:hAnsi="Cambria Math"/>
+              <w:lang w:val="en-US" w:eastAsia="zh-CN"/>
             </w:rPr>
-            <m:t>装备重量</m:t>
+            <m:t>世界等级</m:t>
           </m:r>
           <m:r>
             <m:rPr/>
             <w:rPr>
-              <w:rFonts w:ascii="Cambria Math" w:hAnsi="Cambria Math"/>
+              <w:rFonts w:hint="default" w:ascii="Cambria Math" w:hAnsi="Cambria Math"/>
+              <w:lang w:val="en-US" w:eastAsia="zh-CN"/>
             </w:rPr>
-            <m:t>∗</m:t>
+            <m:t>)∗</m:t>
           </m:r>
           <m:r>
             <m:rPr/>
             <w:rPr>
               <w:rFonts w:hint="eastAsia" w:ascii="Cambria Math" w:hAnsi="Cambria Math"/>
+              <w:lang w:val="en-US" w:eastAsia="zh-CN"/>
             </w:rPr>
-            <m:t>当前耐久百分比</m:t>
+            <m:t>基础重量</m:t>
           </m:r>
         </m:oMath>
       </m:oMathPara>
@@ -17524,7 +16880,23 @@
                 <w:rPr>
                   <w:rFonts w:ascii="Cambria Math" w:hAnsi="Cambria Math"/>
                 </w:rPr>
-                <m:t>1.1</m:t>
+                <m:t>(1+0.04∗</m:t>
+              </m:r>
+              <m:r>
+                <m:rPr/>
+                <w:rPr>
+                  <w:rFonts w:hint="eastAsia" w:ascii="Cambria Math" w:hAnsi="Cambria Math"/>
+                  <w:lang w:val="en-US" w:eastAsia="zh-CN"/>
+                </w:rPr>
+                <m:t>世界等级</m:t>
+              </m:r>
+              <m:r>
+                <m:rPr/>
+                <w:rPr>
+                  <w:rFonts w:hint="default" w:ascii="Cambria Math" w:hAnsi="Cambria Math"/>
+                  <w:lang w:val="en-US" w:eastAsia="zh-CN"/>
+                </w:rPr>
+                <m:t>)</m:t>
               </m:r>
               <m:ctrlPr>
                 <w:rPr>
@@ -17537,17 +16909,10 @@
               <m:r>
                 <m:rPr/>
                 <w:rPr>
-                  <w:rFonts w:hint="eastAsia" w:ascii="Cambria Math" w:hAnsi="Cambria Math"/>
+                  <w:rFonts w:hint="default" w:ascii="Cambria Math" w:hAnsi="Cambria Math"/>
                   <w:lang w:val="en-US" w:eastAsia="zh-CN"/>
                 </w:rPr>
-                <m:t>重铸</m:t>
-              </m:r>
-              <m:r>
-                <m:rPr/>
-                <w:rPr>
-                  <w:rFonts w:hint="eastAsia" w:ascii="Cambria Math" w:hAnsi="Cambria Math"/>
-                </w:rPr>
-                <m:t>等级</m:t>
+                <m:t>3</m:t>
               </m:r>
               <m:ctrlPr>
                 <w:rPr>
@@ -17557,20 +16922,6 @@
               </m:ctrlPr>
             </m:sup>
           </m:sSup>
-          <m:r>
-            <m:rPr/>
-            <w:rPr>
-              <w:rFonts w:ascii="Cambria Math" w:hAnsi="Cambria Math"/>
-            </w:rPr>
-            <m:t>∗</m:t>
-          </m:r>
-          <m:r>
-            <m:rPr/>
-            <w:rPr>
-              <w:rFonts w:hint="eastAsia" w:ascii="Cambria Math" w:hAnsi="Cambria Math"/>
-            </w:rPr>
-            <m:t>装备等级</m:t>
-          </m:r>
         </m:oMath>
       </m:oMathPara>
     </w:p>
@@ -31756,7 +31107,7 @@
     <w:lsdException w:qFormat="1" w:unhideWhenUsed="0" w:uiPriority="10" w:semiHidden="0" w:name="Title"/>
     <w:lsdException w:uiPriority="99" w:name="Closing"/>
     <w:lsdException w:uiPriority="99" w:name="Signature"/>
-    <w:lsdException w:uiPriority="1" w:name="Default Paragraph Font"/>
+    <w:lsdException w:qFormat="1" w:uiPriority="1" w:name="Default Paragraph Font"/>
     <w:lsdException w:uiPriority="99" w:name="Body Text"/>
     <w:lsdException w:uiPriority="99" w:name="Body Text Indent"/>
     <w:lsdException w:uiPriority="99" w:name="List Continue"/>
@@ -31794,7 +31145,7 @@
     <w:lsdException w:uiPriority="99" w:name="HTML Sample"/>
     <w:lsdException w:uiPriority="99" w:name="HTML Typewriter"/>
     <w:lsdException w:uiPriority="99" w:name="HTML Variable"/>
-    <w:lsdException w:uiPriority="99" w:name="Normal Table"/>
+    <w:lsdException w:qFormat="1" w:uiPriority="99" w:name="Normal Table"/>
     <w:lsdException w:uiPriority="99" w:name="annotation subject"/>
     <w:lsdException w:uiPriority="99" w:name="Table Simple 1"/>
     <w:lsdException w:uiPriority="99" w:name="Table Simple 2"/>
@@ -32024,12 +31375,14 @@
     <w:name w:val="Default Paragraph Font"/>
     <w:semiHidden/>
     <w:unhideWhenUsed/>
+    <w:qFormat/>
     <w:uiPriority w:val="1"/>
   </w:style>
   <w:style w:type="table" w:default="1" w:styleId="7">
     <w:name w:val="Normal Table"/>
     <w:semiHidden/>
     <w:unhideWhenUsed/>
+    <w:qFormat/>
     <w:uiPriority w:val="99"/>
     <w:tblPr>
       <w:tblCellMar>

</xml_diff>

<commit_message>
rarity entry balance adjust
</commit_message>
<xml_diff>
--- a/战场兄弟无尽mod设计文档.docx
+++ b/战场兄弟无尽mod设计文档.docx
@@ -19336,59 +19336,124 @@
           <w:numId w:val="47"/>
         </w:numPr>
         <w:ind w:firstLineChars="0"/>
-      </w:pPr>
-      <w:r>
-        <w:rPr>
-          <w:rFonts w:hint="eastAsia"/>
-        </w:rPr>
-        <w:t>单手刀—血腥割裂（Bloody cutting）：造成的生命值伤害会直接转化为</w:t>
+        <w:rPr>
+          <w:rFonts w:hint="default"/>
+          <w:lang w:val="en-US"/>
+        </w:rPr>
+      </w:pPr>
+      <w:r>
+        <w:rPr>
+          <w:rFonts w:hint="eastAsia"/>
+        </w:rPr>
+        <w:t>单手刀—血腥割裂（Bloody cutting）：造成的生命值伤害会直接转化为目标的等比</w:t>
+      </w:r>
+      <w:r>
+        <w:rPr>
+          <w:rFonts w:hint="eastAsia"/>
+          <w:lang w:eastAsia="zh-CN"/>
+        </w:rPr>
+        <w:t>“</w:t>
+      </w:r>
+      <w:r>
+        <w:rPr>
+          <w:rFonts w:hint="eastAsia"/>
+          <w:lang w:val="en-US" w:eastAsia="zh-CN"/>
+        </w:rPr>
+        <w:t>血意诅咒</w:t>
+      </w:r>
+      <w:r>
+        <w:rPr>
+          <w:rFonts w:hint="eastAsia"/>
+          <w:lang w:eastAsia="zh-CN"/>
+        </w:rPr>
+        <w:t>”</w:t>
+      </w:r>
+      <w:r>
+        <w:rPr>
+          <w:rFonts w:hint="eastAsia"/>
+        </w:rPr>
+        <w:t>效果，可叠加。额外造成目标已损失生命值20%的</w:t>
+      </w:r>
+      <w:r>
+        <w:rPr>
+          <w:rFonts w:hint="eastAsia"/>
+          <w:lang w:val="en-US" w:eastAsia="zh-CN"/>
+        </w:rPr>
+        <w:t>额外</w:t>
+      </w:r>
+      <w:r>
+        <w:rPr>
+          <w:rFonts w:hint="eastAsia"/>
+        </w:rPr>
+        <w:t>伤害。</w:t>
+      </w:r>
+      <w:r>
+        <w:rPr>
+          <w:rFonts w:hint="eastAsia"/>
+          <w:lang w:val="en-US" w:eastAsia="zh-CN"/>
+        </w:rPr>
+        <w:t>血意诅咒</w:t>
+      </w:r>
+      <w:r>
+        <w:rPr>
+          <w:rFonts w:hint="eastAsia"/>
+        </w:rPr>
+        <w:t>：</w:t>
+      </w:r>
+      <w:r>
+        <w:rPr>
+          <w:rFonts w:hint="eastAsia"/>
+          <w:lang w:val="en-US" w:eastAsia="zh-CN"/>
+        </w:rPr>
+        <w:t>每回合受到基础生命值上限和护甲耐久上限百分比的伤害。</w:t>
+      </w:r>
+    </w:p>
+    <w:p>
+      <w:pPr>
+        <w:pStyle w:val="16"/>
+        <w:numPr>
+          <w:ilvl w:val="0"/>
+          <w:numId w:val="47"/>
+        </w:numPr>
+        <w:ind w:firstLineChars="0"/>
+      </w:pPr>
+      <w:r>
+        <w:rPr>
+          <w:rFonts w:hint="eastAsia"/>
+        </w:rPr>
+        <w:t>单手锤—坚不可摧（Unbreakable）：回合开始时获得不屈，每回合仅受一次伤害，取本回合所受所有伤害的最大值。</w:t>
+      </w:r>
+    </w:p>
+    <w:p>
+      <w:pPr>
+        <w:pStyle w:val="16"/>
+        <w:numPr>
+          <w:ilvl w:val="0"/>
+          <w:numId w:val="47"/>
+        </w:numPr>
+        <w:ind w:firstLineChars="0"/>
+      </w:pPr>
+      <w:r>
+        <w:rPr>
+          <w:rFonts w:hint="eastAsia"/>
+        </w:rPr>
+        <w:t>单手棍—生生不息（Circle of Life）：</w:t>
+      </w:r>
+      <w:r>
+        <w:rPr>
+          <w:rFonts w:hint="eastAsia" w:ascii="宋体" w:hAnsi="宋体"/>
+          <w:szCs w:val="21"/>
+        </w:rPr>
+        <w:t>攻击时吸取对方相当于对</w:t>
       </w:r>
       <w:bookmarkStart w:id="4" w:name="_GoBack"/>
       <w:bookmarkEnd w:id="4"/>
       <w:r>
         <w:rPr>
-          <w:rFonts w:hint="eastAsia"/>
-        </w:rPr>
-        <w:t>目标的等比流血buff，可叠加。额外造成目标已损失生命值20%的伤害，此伤害可转化为流血效果。</w:t>
-      </w:r>
-    </w:p>
-    <w:p>
-      <w:pPr>
-        <w:pStyle w:val="16"/>
-        <w:numPr>
-          <w:ilvl w:val="0"/>
-          <w:numId w:val="47"/>
-        </w:numPr>
-        <w:ind w:firstLineChars="0"/>
-      </w:pPr>
-      <w:r>
-        <w:rPr>
-          <w:rFonts w:hint="eastAsia"/>
-        </w:rPr>
-        <w:t>单手锤—坚不可摧（Unbreakable）：回合开始时获得不屈，每回合仅受一次伤害，取本回合所受所有伤害的最大值。</w:t>
-      </w:r>
-    </w:p>
-    <w:p>
-      <w:pPr>
-        <w:pStyle w:val="16"/>
-        <w:numPr>
-          <w:ilvl w:val="0"/>
-          <w:numId w:val="47"/>
-        </w:numPr>
-        <w:ind w:firstLineChars="0"/>
-      </w:pPr>
-      <w:r>
-        <w:rPr>
-          <w:rFonts w:hint="eastAsia"/>
-        </w:rPr>
-        <w:t>单手棍—生生不息（Circle of Life）：</w:t>
-      </w:r>
-      <w:r>
-        <w:rPr>
           <w:rFonts w:hint="eastAsia" w:ascii="宋体" w:hAnsi="宋体"/>
           <w:szCs w:val="21"/>
         </w:rPr>
-        <w:t>攻击时吸取对方相当于对方</w:t>
+        <w:t>方</w:t>
       </w:r>
       <w:r>
         <w:rPr>

</xml_diff>